<commit_message>
1、安装VS2019（SDK10）+opencv4.2.02(VC15) 2、orbslam2代码总结 3、阅读C++ primer第6、7章
</commit_message>
<xml_diff>
--- a/programming/VC++ summary.docx
+++ b/programming/VC++ summary.docx
@@ -1,6 +1,6 @@
 
 <file path=word/document.xml><?xml version="1.0" encoding="utf-8"?>
-<w:document xmlns:wpc="http://schemas.microsoft.com/office/word/2010/wordprocessingCanvas" xmlns:cx="http://schemas.microsoft.com/office/drawing/2014/chartex" xmlns:cx1="http://schemas.microsoft.com/office/drawing/2015/9/8/chartex" xmlns:mc="http://schemas.openxmlformats.org/markup-compatibility/2006" xmlns:o="urn:schemas-microsoft-com:office:office" xmlns:r="http://schemas.openxmlformats.org/officeDocument/2006/relationships" xmlns:m="http://schemas.openxmlformats.org/officeDocument/2006/math" xmlns:v="urn:schemas-microsoft-com:vml" xmlns:wp14="http://schemas.microsoft.com/office/word/2010/wordprocessingDrawing" xmlns:wp="http://schemas.openxmlformats.org/drawingml/2006/wordprocessingDrawing" xmlns:w10="urn:schemas-microsoft-com:office:word" xmlns:w="http://schemas.openxmlformats.org/wordprocessingml/2006/main" xmlns:w14="http://schemas.microsoft.com/office/word/2010/wordml" xmlns:w15="http://schemas.microsoft.com/office/word/2012/wordml" xmlns:w16se="http://schemas.microsoft.com/office/word/2015/wordml/symex" xmlns:wpg="http://schemas.microsoft.com/office/word/2010/wordprocessingGroup" xmlns:wpi="http://schemas.microsoft.com/office/word/2010/wordprocessingInk" xmlns:wne="http://schemas.microsoft.com/office/word/2006/wordml" xmlns:wps="http://schemas.microsoft.com/office/word/2010/wordprocessingShape" mc:Ignorable="w14 w15 w16se wp14">
+<w:document xmlns:wpc="http://schemas.microsoft.com/office/word/2010/wordprocessingCanvas" xmlns:cx="http://schemas.microsoft.com/office/drawing/2014/chartex" xmlns:cx1="http://schemas.microsoft.com/office/drawing/2015/9/8/chartex" xmlns:cx2="http://schemas.microsoft.com/office/drawing/2015/10/21/chartex" xmlns:cx3="http://schemas.microsoft.com/office/drawing/2016/5/9/chartex" xmlns:cx4="http://schemas.microsoft.com/office/drawing/2016/5/10/chartex" xmlns:cx5="http://schemas.microsoft.com/office/drawing/2016/5/11/chartex" xmlns:cx6="http://schemas.microsoft.com/office/drawing/2016/5/12/chartex" xmlns:cx7="http://schemas.microsoft.com/office/drawing/2016/5/13/chartex" xmlns:cx8="http://schemas.microsoft.com/office/drawing/2016/5/14/chartex" xmlns:mc="http://schemas.openxmlformats.org/markup-compatibility/2006" xmlns:aink="http://schemas.microsoft.com/office/drawing/2016/ink" xmlns:am3d="http://schemas.microsoft.com/office/drawing/2017/model3d" xmlns:o="urn:schemas-microsoft-com:office:office" xmlns:r="http://schemas.openxmlformats.org/officeDocument/2006/relationships" xmlns:m="http://schemas.openxmlformats.org/officeDocument/2006/math" xmlns:v="urn:schemas-microsoft-com:vml" xmlns:wp14="http://schemas.microsoft.com/office/word/2010/wordprocessingDrawing" xmlns:wp="http://schemas.openxmlformats.org/drawingml/2006/wordprocessingDrawing" xmlns:w10="urn:schemas-microsoft-com:office:word" xmlns:w="http://schemas.openxmlformats.org/wordprocessingml/2006/main" xmlns:w14="http://schemas.microsoft.com/office/word/2010/wordml" xmlns:w15="http://schemas.microsoft.com/office/word/2012/wordml" xmlns:w16cid="http://schemas.microsoft.com/office/word/2016/wordml/cid" xmlns:w16se="http://schemas.microsoft.com/office/word/2015/wordml/symex" xmlns:wpg="http://schemas.microsoft.com/office/word/2010/wordprocessingGroup" xmlns:wpi="http://schemas.microsoft.com/office/word/2010/wordprocessingInk" xmlns:wne="http://schemas.microsoft.com/office/word/2006/wordml" xmlns:wps="http://schemas.microsoft.com/office/word/2010/wordprocessingShape" mc:Ignorable="w14 w15 w16se w16cid wp14">
   <w:body>
     <w:p>
       <w:pPr>
@@ -154,6 +154,7 @@
           <w:szCs w:val="24"/>
         </w:rPr>
       </w:pPr>
+      <w:proofErr w:type="spellStart"/>
       <w:r>
         <w:rPr>
           <w:rFonts w:ascii="新宋体" w:eastAsia="新宋体" w:cs="新宋体"/>
@@ -164,6 +165,7 @@
         </w:rPr>
         <w:t>static_cast</w:t>
       </w:r>
+      <w:proofErr w:type="spellEnd"/>
       <w:r>
         <w:rPr>
           <w:rFonts w:ascii="新宋体" w:eastAsia="新宋体" w:cs="新宋体"/>
@@ -192,7 +194,29 @@
           <w:sz w:val="19"/>
           <w:szCs w:val="19"/>
         </w:rPr>
-        <w:t>&gt;(getTickCount())</w:t>
+        <w:t>&gt;(</w:t>
+      </w:r>
+      <w:proofErr w:type="spellStart"/>
+      <w:r>
+        <w:rPr>
+          <w:rFonts w:ascii="新宋体" w:eastAsia="新宋体" w:cs="新宋体"/>
+          <w:color w:val="000000"/>
+          <w:kern w:val="0"/>
+          <w:sz w:val="19"/>
+          <w:szCs w:val="19"/>
+        </w:rPr>
+        <w:t>getTickCount</w:t>
+      </w:r>
+      <w:proofErr w:type="spellEnd"/>
+      <w:r>
+        <w:rPr>
+          <w:rFonts w:ascii="新宋体" w:eastAsia="新宋体" w:cs="新宋体"/>
+          <w:color w:val="000000"/>
+          <w:kern w:val="0"/>
+          <w:sz w:val="19"/>
+          <w:szCs w:val="19"/>
+        </w:rPr>
+        <w:t>())</w:t>
       </w:r>
       <w:r>
         <w:rPr>
@@ -204,6 +228,7 @@
         </w:rPr>
         <w:t>：</w:t>
       </w:r>
+      <w:proofErr w:type="spellStart"/>
       <w:r>
         <w:rPr>
           <w:rFonts w:ascii="新宋体" w:eastAsia="新宋体" w:cs="新宋体"/>
@@ -212,7 +237,18 @@
           <w:sz w:val="19"/>
           <w:szCs w:val="19"/>
         </w:rPr>
-        <w:t>static_cast是一个计算机函数</w:t>
+        <w:t>static_cast</w:t>
+      </w:r>
+      <w:proofErr w:type="spellEnd"/>
+      <w:r>
+        <w:rPr>
+          <w:rFonts w:ascii="新宋体" w:eastAsia="新宋体" w:cs="新宋体"/>
+          <w:color w:val="000000"/>
+          <w:kern w:val="0"/>
+          <w:sz w:val="19"/>
+          <w:szCs w:val="19"/>
+        </w:rPr>
+        <w:t>是一个计算机函数</w:t>
       </w:r>
       <w:r>
         <w:rPr>
@@ -234,6 +270,7 @@
         </w:rPr>
         <w:t>将</w:t>
       </w:r>
+      <w:proofErr w:type="spellStart"/>
       <w:r>
         <w:rPr>
           <w:rFonts w:ascii="新宋体" w:eastAsia="新宋体" w:cs="新宋体"/>
@@ -242,7 +279,18 @@
           <w:sz w:val="19"/>
           <w:szCs w:val="19"/>
         </w:rPr>
-        <w:t>getTickCount()</w:t>
+        <w:t>getTickCount</w:t>
+      </w:r>
+      <w:proofErr w:type="spellEnd"/>
+      <w:r>
+        <w:rPr>
+          <w:rFonts w:ascii="新宋体" w:eastAsia="新宋体" w:cs="新宋体"/>
+          <w:color w:val="000000"/>
+          <w:kern w:val="0"/>
+          <w:sz w:val="19"/>
+          <w:szCs w:val="19"/>
+        </w:rPr>
+        <w:t>()</w:t>
       </w:r>
       <w:r>
         <w:rPr>
@@ -1323,7 +1371,34 @@
           <w:sz w:val="24"/>
           <w:szCs w:val="24"/>
         </w:rPr>
-        <w:t>标准输入输出流。cin、c</w:t>
+        <w:t>标准输入输出流。</w:t>
+      </w:r>
+      <w:proofErr w:type="spellStart"/>
+      <w:r>
+        <w:rPr>
+          <w:rFonts w:ascii="宋体" w:eastAsia="宋体" w:hAnsi="宋体" w:hint="eastAsia"/>
+          <w:sz w:val="24"/>
+          <w:szCs w:val="24"/>
+        </w:rPr>
+        <w:t>cin</w:t>
+      </w:r>
+      <w:proofErr w:type="spellEnd"/>
+      <w:r>
+        <w:rPr>
+          <w:rFonts w:ascii="宋体" w:eastAsia="宋体" w:hAnsi="宋体" w:hint="eastAsia"/>
+          <w:sz w:val="24"/>
+          <w:szCs w:val="24"/>
+        </w:rPr>
+        <w:t>、</w:t>
+      </w:r>
+      <w:proofErr w:type="spellStart"/>
+      <w:r>
+        <w:rPr>
+          <w:rFonts w:ascii="宋体" w:eastAsia="宋体" w:hAnsi="宋体" w:hint="eastAsia"/>
+          <w:sz w:val="24"/>
+          <w:szCs w:val="24"/>
+        </w:rPr>
+        <w:t>c</w:t>
       </w:r>
       <w:r>
         <w:rPr>
@@ -1333,21 +1408,40 @@
         </w:rPr>
         <w:t>out</w:t>
       </w:r>
-      <w:r>
-        <w:rPr>
-          <w:rFonts w:ascii="宋体" w:eastAsia="宋体" w:hAnsi="宋体" w:hint="eastAsia"/>
-          <w:sz w:val="24"/>
-          <w:szCs w:val="24"/>
-        </w:rPr>
-        <w:t>、c</w:t>
-      </w:r>
-      <w:r>
-        <w:rPr>
-          <w:rFonts w:ascii="宋体" w:eastAsia="宋体" w:hAnsi="宋体"/>
-          <w:sz w:val="24"/>
-          <w:szCs w:val="24"/>
-        </w:rPr>
-        <w:t>err(</w:t>
+      <w:proofErr w:type="spellEnd"/>
+      <w:r>
+        <w:rPr>
+          <w:rFonts w:ascii="宋体" w:eastAsia="宋体" w:hAnsi="宋体" w:hint="eastAsia"/>
+          <w:sz w:val="24"/>
+          <w:szCs w:val="24"/>
+        </w:rPr>
+        <w:t>、</w:t>
+      </w:r>
+      <w:proofErr w:type="spellStart"/>
+      <w:r>
+        <w:rPr>
+          <w:rFonts w:ascii="宋体" w:eastAsia="宋体" w:hAnsi="宋体" w:hint="eastAsia"/>
+          <w:sz w:val="24"/>
+          <w:szCs w:val="24"/>
+        </w:rPr>
+        <w:t>c</w:t>
+      </w:r>
+      <w:r>
+        <w:rPr>
+          <w:rFonts w:ascii="宋体" w:eastAsia="宋体" w:hAnsi="宋体"/>
+          <w:sz w:val="24"/>
+          <w:szCs w:val="24"/>
+        </w:rPr>
+        <w:t>err</w:t>
+      </w:r>
+      <w:proofErr w:type="spellEnd"/>
+      <w:r>
+        <w:rPr>
+          <w:rFonts w:ascii="宋体" w:eastAsia="宋体" w:hAnsi="宋体"/>
+          <w:sz w:val="24"/>
+          <w:szCs w:val="24"/>
+        </w:rPr>
+        <w:t>(</w:t>
       </w:r>
       <w:r>
         <w:rPr>
@@ -1379,8 +1473,18 @@
           <w:sz w:val="24"/>
           <w:szCs w:val="24"/>
         </w:rPr>
-        <w:t>。cin</w:t>
-      </w:r>
+        <w:t>。</w:t>
+      </w:r>
+      <w:proofErr w:type="spellStart"/>
+      <w:r>
+        <w:rPr>
+          <w:rFonts w:ascii="宋体" w:eastAsia="宋体" w:hAnsi="宋体" w:hint="eastAsia"/>
+          <w:sz w:val="24"/>
+          <w:szCs w:val="24"/>
+        </w:rPr>
+        <w:t>cin</w:t>
+      </w:r>
+      <w:proofErr w:type="spellEnd"/>
       <w:r>
         <w:rPr>
           <w:rFonts w:ascii="宋体" w:eastAsia="宋体" w:hAnsi="宋体"/>
@@ -1412,16 +1516,24 @@
           <w:szCs w:val="24"/>
         </w:rPr>
       </w:pPr>
-      <w:r>
-        <w:rPr>
-          <w:rFonts w:ascii="宋体" w:eastAsia="宋体" w:hAnsi="宋体" w:hint="eastAsia"/>
-          <w:sz w:val="24"/>
-          <w:szCs w:val="24"/>
-        </w:rPr>
-        <w:t>cmath：数学 库，如log等</w:t>
-      </w:r>
-      <w:bookmarkStart w:id="0" w:name="_GoBack"/>
-      <w:bookmarkEnd w:id="0"/>
+      <w:proofErr w:type="spellStart"/>
+      <w:r>
+        <w:rPr>
+          <w:rFonts w:ascii="宋体" w:eastAsia="宋体" w:hAnsi="宋体" w:hint="eastAsia"/>
+          <w:sz w:val="24"/>
+          <w:szCs w:val="24"/>
+        </w:rPr>
+        <w:t>cmath</w:t>
+      </w:r>
+      <w:proofErr w:type="spellEnd"/>
+      <w:r>
+        <w:rPr>
+          <w:rFonts w:ascii="宋体" w:eastAsia="宋体" w:hAnsi="宋体" w:hint="eastAsia"/>
+          <w:sz w:val="24"/>
+          <w:szCs w:val="24"/>
+        </w:rPr>
+        <w:t>：数学 库，如log等</w:t>
+      </w:r>
     </w:p>
     <w:p>
       <w:pPr>
@@ -1437,13 +1549,513 @@
           <w:szCs w:val="24"/>
         </w:rPr>
       </w:pPr>
-      <w:r>
-        <w:rPr>
-          <w:rFonts w:ascii="宋体" w:eastAsia="宋体" w:hAnsi="宋体" w:hint="eastAsia"/>
-          <w:sz w:val="24"/>
-          <w:szCs w:val="24"/>
-        </w:rPr>
-        <w:t>cmake安装时指定存放路径问题：</w:t>
+      <w:proofErr w:type="spellStart"/>
+      <w:r>
+        <w:rPr>
+          <w:rFonts w:ascii="宋体" w:eastAsia="宋体" w:hAnsi="宋体" w:hint="eastAsia"/>
+          <w:sz w:val="24"/>
+          <w:szCs w:val="24"/>
+        </w:rPr>
+        <w:t>v</w:t>
+      </w:r>
+      <w:r>
+        <w:rPr>
+          <w:rFonts w:ascii="宋体" w:eastAsia="宋体" w:hAnsi="宋体"/>
+          <w:sz w:val="24"/>
+          <w:szCs w:val="24"/>
+        </w:rPr>
+        <w:t>s+opencv</w:t>
+      </w:r>
+      <w:proofErr w:type="spellEnd"/>
+      <w:r>
+        <w:rPr>
+          <w:rFonts w:ascii="宋体" w:eastAsia="宋体" w:hAnsi="宋体" w:hint="eastAsia"/>
+          <w:sz w:val="24"/>
+          <w:szCs w:val="24"/>
+        </w:rPr>
+        <w:t>安装</w:t>
+      </w:r>
+    </w:p>
+    <w:p>
+      <w:pPr>
+        <w:pStyle w:val="a7"/>
+        <w:ind w:left="420" w:firstLineChars="0" w:firstLine="0"/>
+        <w:rPr>
+          <w:rFonts w:ascii="宋体" w:eastAsia="宋体" w:hAnsi="宋体"/>
+          <w:sz w:val="24"/>
+          <w:szCs w:val="24"/>
+        </w:rPr>
+      </w:pPr>
+      <w:r>
+        <w:rPr>
+          <w:rFonts w:ascii="宋体" w:eastAsia="宋体" w:hAnsi="宋体"/>
+          <w:sz w:val="24"/>
+          <w:szCs w:val="24"/>
+        </w:rPr>
+        <w:t xml:space="preserve"> </w:t>
+      </w:r>
+      <w:hyperlink r:id="rId8" w:history="1">
+        <w:r>
+          <w:rPr>
+            <w:rStyle w:val="a8"/>
+            <w:rFonts w:ascii="宋体" w:eastAsia="宋体" w:hAnsi="宋体"/>
+            <w:sz w:val="24"/>
+            <w:szCs w:val="24"/>
+          </w:rPr>
+          <w:t>https://blog.csdn.net/m0_37360684/article/details/89716881</w:t>
+        </w:r>
+      </w:hyperlink>
+    </w:p>
+    <w:p>
+      <w:pPr>
+        <w:pStyle w:val="a7"/>
+        <w:ind w:left="420" w:firstLineChars="0" w:firstLine="0"/>
+        <w:rPr>
+          <w:rFonts w:ascii="宋体" w:eastAsia="宋体" w:hAnsi="宋体"/>
+          <w:sz w:val="24"/>
+          <w:szCs w:val="24"/>
+        </w:rPr>
+      </w:pPr>
+      <w:r>
+        <w:rPr>
+          <w:rFonts w:ascii="宋体" w:eastAsia="宋体" w:hAnsi="宋体" w:hint="eastAsia"/>
+          <w:sz w:val="24"/>
+          <w:szCs w:val="24"/>
+        </w:rPr>
+        <w:t>首先需要确定安装的vs版本与</w:t>
+      </w:r>
+      <w:proofErr w:type="spellStart"/>
+      <w:r>
+        <w:rPr>
+          <w:rFonts w:ascii="宋体" w:eastAsia="宋体" w:hAnsi="宋体" w:hint="eastAsia"/>
+          <w:sz w:val="24"/>
+          <w:szCs w:val="24"/>
+        </w:rPr>
+        <w:t>opencv</w:t>
+      </w:r>
+      <w:proofErr w:type="spellEnd"/>
+      <w:r>
+        <w:rPr>
+          <w:rFonts w:ascii="宋体" w:eastAsia="宋体" w:hAnsi="宋体" w:hint="eastAsia"/>
+          <w:sz w:val="24"/>
+          <w:szCs w:val="24"/>
+        </w:rPr>
+        <w:t>对应版本，如vs2019-vc15（4.2.0）</w:t>
+      </w:r>
+    </w:p>
+    <w:p>
+      <w:pPr>
+        <w:pStyle w:val="a7"/>
+        <w:ind w:left="420" w:firstLineChars="0" w:firstLine="0"/>
+        <w:rPr>
+          <w:rFonts w:ascii="宋体" w:eastAsia="宋体" w:hAnsi="宋体"/>
+          <w:sz w:val="24"/>
+          <w:szCs w:val="24"/>
+        </w:rPr>
+      </w:pPr>
+      <w:r>
+        <w:rPr>
+          <w:rFonts w:ascii="宋体" w:eastAsia="宋体" w:hAnsi="宋体" w:hint="eastAsia"/>
+          <w:sz w:val="24"/>
+          <w:szCs w:val="24"/>
+        </w:rPr>
+        <w:t>vs</w:t>
+      </w:r>
+      <w:r>
+        <w:rPr>
+          <w:rFonts w:ascii="宋体" w:eastAsia="宋体" w:hAnsi="宋体" w:hint="eastAsia"/>
+          <w:sz w:val="24"/>
+          <w:szCs w:val="24"/>
+        </w:rPr>
+        <w:t>官网下载安装程序，</w:t>
+      </w:r>
+      <w:r>
+        <w:rPr>
+          <w:rFonts w:ascii="宋体" w:eastAsia="宋体" w:hAnsi="宋体" w:hint="eastAsia"/>
+          <w:sz w:val="24"/>
+          <w:szCs w:val="24"/>
+        </w:rPr>
+        <w:t>使用</w:t>
+      </w:r>
+      <w:proofErr w:type="spellStart"/>
+      <w:r>
+        <w:rPr>
+          <w:rFonts w:ascii="宋体" w:eastAsia="宋体" w:hAnsi="宋体" w:hint="eastAsia"/>
+          <w:sz w:val="24"/>
+          <w:szCs w:val="24"/>
+        </w:rPr>
+        <w:t>opencv</w:t>
+      </w:r>
+      <w:proofErr w:type="spellEnd"/>
+      <w:r>
+        <w:rPr>
+          <w:rFonts w:ascii="宋体" w:eastAsia="宋体" w:hAnsi="宋体" w:hint="eastAsia"/>
+          <w:sz w:val="24"/>
+          <w:szCs w:val="24"/>
+        </w:rPr>
+        <w:t>只需安装工作负载：使用C++的桌面开发</w:t>
+      </w:r>
+    </w:p>
+    <w:p>
+      <w:pPr>
+        <w:pStyle w:val="a7"/>
+        <w:ind w:left="420" w:firstLineChars="0" w:firstLine="0"/>
+        <w:rPr>
+          <w:rFonts w:ascii="宋体" w:eastAsia="宋体" w:hAnsi="宋体"/>
+          <w:sz w:val="24"/>
+          <w:szCs w:val="24"/>
+        </w:rPr>
+      </w:pPr>
+      <w:proofErr w:type="spellStart"/>
+      <w:r>
+        <w:rPr>
+          <w:rFonts w:ascii="宋体" w:eastAsia="宋体" w:hAnsi="宋体" w:hint="eastAsia"/>
+          <w:sz w:val="24"/>
+          <w:szCs w:val="24"/>
+        </w:rPr>
+        <w:t>opencv</w:t>
+      </w:r>
+      <w:proofErr w:type="spellEnd"/>
+      <w:r>
+        <w:rPr>
+          <w:rFonts w:ascii="宋体" w:eastAsia="宋体" w:hAnsi="宋体" w:hint="eastAsia"/>
+          <w:sz w:val="24"/>
+          <w:szCs w:val="24"/>
+        </w:rPr>
+        <w:t>官网</w:t>
+      </w:r>
+      <w:r>
+        <w:rPr>
+          <w:rFonts w:ascii="宋体" w:eastAsia="宋体" w:hAnsi="宋体" w:hint="eastAsia"/>
+          <w:sz w:val="24"/>
+          <w:szCs w:val="24"/>
+        </w:rPr>
+        <w:t>下载</w:t>
+      </w:r>
+      <w:r>
+        <w:rPr>
+          <w:rFonts w:ascii="宋体" w:eastAsia="宋体" w:hAnsi="宋体" w:hint="eastAsia"/>
+          <w:sz w:val="24"/>
+          <w:szCs w:val="24"/>
+        </w:rPr>
+        <w:t>，以管理员身份运行</w:t>
+      </w:r>
+      <w:r>
+        <w:rPr>
+          <w:rFonts w:ascii="宋体" w:eastAsia="宋体" w:hAnsi="宋体" w:hint="eastAsia"/>
+          <w:sz w:val="24"/>
+          <w:szCs w:val="24"/>
+        </w:rPr>
+        <w:t>解压即可</w:t>
+      </w:r>
+    </w:p>
+    <w:p>
+      <w:pPr>
+        <w:pStyle w:val="a7"/>
+        <w:ind w:left="420" w:firstLineChars="0" w:firstLine="0"/>
+        <w:rPr>
+          <w:rFonts w:ascii="宋体" w:eastAsia="宋体" w:hAnsi="宋体" w:hint="eastAsia"/>
+          <w:sz w:val="24"/>
+          <w:szCs w:val="24"/>
+        </w:rPr>
+      </w:pPr>
+      <w:bookmarkStart w:id="0" w:name="_GoBack"/>
+      <w:bookmarkEnd w:id="0"/>
+    </w:p>
+    <w:p>
+      <w:pPr>
+        <w:pStyle w:val="a7"/>
+        <w:ind w:left="420" w:firstLineChars="0" w:firstLine="0"/>
+        <w:rPr>
+          <w:rFonts w:ascii="宋体" w:eastAsia="宋体" w:hAnsi="宋体" w:hint="eastAsia"/>
+          <w:sz w:val="24"/>
+          <w:szCs w:val="24"/>
+        </w:rPr>
+      </w:pPr>
+      <w:r>
+        <w:rPr>
+          <w:rFonts w:ascii="宋体" w:eastAsia="宋体" w:hAnsi="宋体" w:hint="eastAsia"/>
+          <w:sz w:val="24"/>
+          <w:szCs w:val="24"/>
+        </w:rPr>
+        <w:t>S</w:t>
+      </w:r>
+      <w:r>
+        <w:rPr>
+          <w:rFonts w:ascii="宋体" w:eastAsia="宋体" w:hAnsi="宋体"/>
+          <w:sz w:val="24"/>
+          <w:szCs w:val="24"/>
+        </w:rPr>
+        <w:t>DK</w:t>
+      </w:r>
+      <w:r>
+        <w:rPr>
+          <w:rFonts w:ascii="宋体" w:eastAsia="宋体" w:hAnsi="宋体" w:hint="eastAsia"/>
+          <w:sz w:val="24"/>
+          <w:szCs w:val="24"/>
+        </w:rPr>
+        <w:t>问题：右键项目名-重定向项目</w:t>
+      </w:r>
+    </w:p>
+    <w:p>
+      <w:pPr>
+        <w:pStyle w:val="a7"/>
+        <w:ind w:left="420" w:firstLineChars="0" w:firstLine="0"/>
+        <w:rPr>
+          <w:rFonts w:ascii="宋体" w:eastAsia="宋体" w:hAnsi="宋体"/>
+          <w:sz w:val="24"/>
+          <w:szCs w:val="24"/>
+        </w:rPr>
+      </w:pPr>
+      <w:r>
+        <w:rPr>
+          <w:rFonts w:ascii="宋体" w:eastAsia="宋体" w:hAnsi="宋体" w:hint="eastAsia"/>
+          <w:sz w:val="24"/>
+          <w:szCs w:val="24"/>
+        </w:rPr>
+        <w:t>配置环境</w:t>
+      </w:r>
+      <w:r>
+        <w:rPr>
+          <w:rFonts w:ascii="宋体" w:eastAsia="宋体" w:hAnsi="宋体" w:hint="eastAsia"/>
+          <w:sz w:val="24"/>
+          <w:szCs w:val="24"/>
+        </w:rPr>
+        <w:t>：x86-32位，x64-64位</w:t>
+      </w:r>
+    </w:p>
+    <w:p>
+      <w:pPr>
+        <w:pStyle w:val="a7"/>
+        <w:numPr>
+          <w:ilvl w:val="0"/>
+          <w:numId w:val="8"/>
+        </w:numPr>
+        <w:ind w:firstLineChars="0"/>
+        <w:rPr>
+          <w:rFonts w:ascii="宋体" w:eastAsia="宋体" w:hAnsi="宋体"/>
+          <w:sz w:val="24"/>
+          <w:szCs w:val="24"/>
+        </w:rPr>
+      </w:pPr>
+      <w:r>
+        <w:rPr>
+          <w:rFonts w:ascii="宋体" w:eastAsia="宋体" w:hAnsi="宋体" w:hint="eastAsia"/>
+          <w:sz w:val="24"/>
+          <w:szCs w:val="24"/>
+        </w:rPr>
+        <w:t>配置</w:t>
+      </w:r>
+      <w:proofErr w:type="spellStart"/>
+      <w:r>
+        <w:rPr>
+          <w:rFonts w:ascii="宋体" w:eastAsia="宋体" w:hAnsi="宋体" w:hint="eastAsia"/>
+          <w:sz w:val="24"/>
+          <w:szCs w:val="24"/>
+        </w:rPr>
+        <w:t>opencv</w:t>
+      </w:r>
+      <w:proofErr w:type="spellEnd"/>
+      <w:r>
+        <w:rPr>
+          <w:rFonts w:ascii="宋体" w:eastAsia="宋体" w:hAnsi="宋体" w:hint="eastAsia"/>
+          <w:sz w:val="24"/>
+          <w:szCs w:val="24"/>
+        </w:rPr>
+        <w:t>环境变量</w:t>
+      </w:r>
+    </w:p>
+    <w:p>
+      <w:pPr>
+        <w:pStyle w:val="a7"/>
+        <w:ind w:left="840" w:firstLineChars="0" w:firstLine="0"/>
+        <w:rPr>
+          <w:rFonts w:ascii="宋体" w:eastAsia="宋体" w:hAnsi="宋体" w:hint="eastAsia"/>
+          <w:sz w:val="24"/>
+          <w:szCs w:val="24"/>
+        </w:rPr>
+      </w:pPr>
+      <w:r>
+        <w:rPr>
+          <w:rFonts w:ascii="宋体" w:eastAsia="宋体" w:hAnsi="宋体" w:hint="eastAsia"/>
+          <w:sz w:val="24"/>
+          <w:szCs w:val="24"/>
+        </w:rPr>
+        <w:t>视图-其它窗口-属性配置器</w:t>
+      </w:r>
+    </w:p>
+    <w:p>
+      <w:pPr>
+        <w:pStyle w:val="a7"/>
+        <w:numPr>
+          <w:ilvl w:val="0"/>
+          <w:numId w:val="8"/>
+        </w:numPr>
+        <w:ind w:firstLineChars="0"/>
+        <w:rPr>
+          <w:rFonts w:ascii="宋体" w:eastAsia="宋体" w:hAnsi="宋体"/>
+          <w:sz w:val="24"/>
+          <w:szCs w:val="24"/>
+        </w:rPr>
+      </w:pPr>
+      <w:r>
+        <w:rPr>
+          <w:rFonts w:ascii="宋体" w:eastAsia="宋体" w:hAnsi="宋体" w:hint="eastAsia"/>
+          <w:sz w:val="24"/>
+          <w:szCs w:val="24"/>
+        </w:rPr>
+        <w:t>配置</w:t>
+      </w:r>
+      <w:r>
+        <w:rPr>
+          <w:rFonts w:ascii="宋体" w:eastAsia="宋体" w:hAnsi="宋体"/>
+          <w:sz w:val="24"/>
+          <w:szCs w:val="24"/>
+        </w:rPr>
+        <w:t>VC++-</w:t>
+      </w:r>
+      <w:r>
+        <w:rPr>
+          <w:rFonts w:ascii="宋体" w:eastAsia="宋体" w:hAnsi="宋体" w:hint="eastAsia"/>
+          <w:sz w:val="24"/>
+          <w:szCs w:val="24"/>
+        </w:rPr>
+        <w:t>包含目录（including）</w:t>
+      </w:r>
+    </w:p>
+    <w:p>
+      <w:pPr>
+        <w:pStyle w:val="a7"/>
+        <w:numPr>
+          <w:ilvl w:val="0"/>
+          <w:numId w:val="8"/>
+        </w:numPr>
+        <w:ind w:firstLineChars="0"/>
+        <w:rPr>
+          <w:rFonts w:ascii="宋体" w:eastAsia="宋体" w:hAnsi="宋体"/>
+          <w:sz w:val="24"/>
+          <w:szCs w:val="24"/>
+        </w:rPr>
+      </w:pPr>
+      <w:r>
+        <w:rPr>
+          <w:rFonts w:ascii="宋体" w:eastAsia="宋体" w:hAnsi="宋体" w:hint="eastAsia"/>
+          <w:sz w:val="24"/>
+          <w:szCs w:val="24"/>
+        </w:rPr>
+        <w:t>配置</w:t>
+      </w:r>
+      <w:r>
+        <w:rPr>
+          <w:rFonts w:ascii="宋体" w:eastAsia="宋体" w:hAnsi="宋体"/>
+          <w:sz w:val="24"/>
+          <w:szCs w:val="24"/>
+        </w:rPr>
+        <w:t>VC</w:t>
+      </w:r>
+      <w:r>
+        <w:rPr>
+          <w:rFonts w:ascii="宋体" w:eastAsia="宋体" w:hAnsi="宋体" w:hint="eastAsia"/>
+          <w:sz w:val="24"/>
+          <w:szCs w:val="24"/>
+        </w:rPr>
+        <w:t>++-库目录（V</w:t>
+      </w:r>
+      <w:r>
+        <w:rPr>
+          <w:rFonts w:ascii="宋体" w:eastAsia="宋体" w:hAnsi="宋体"/>
+          <w:sz w:val="24"/>
+          <w:szCs w:val="24"/>
+        </w:rPr>
+        <w:t>C</w:t>
+      </w:r>
+      <w:r>
+        <w:rPr>
+          <w:rFonts w:ascii="宋体" w:eastAsia="宋体" w:hAnsi="宋体" w:hint="eastAsia"/>
+          <w:sz w:val="24"/>
+          <w:szCs w:val="24"/>
+        </w:rPr>
+        <w:t>15（与vs版本对应）\lib</w:t>
+      </w:r>
+      <w:r>
+        <w:rPr>
+          <w:rFonts w:ascii="宋体" w:eastAsia="宋体" w:hAnsi="宋体"/>
+          <w:sz w:val="24"/>
+          <w:szCs w:val="24"/>
+        </w:rPr>
+        <w:t>）</w:t>
+      </w:r>
+    </w:p>
+    <w:p>
+      <w:pPr>
+        <w:pStyle w:val="a7"/>
+        <w:numPr>
+          <w:ilvl w:val="0"/>
+          <w:numId w:val="8"/>
+        </w:numPr>
+        <w:ind w:firstLineChars="0"/>
+        <w:rPr>
+          <w:rFonts w:ascii="宋体" w:eastAsia="宋体" w:hAnsi="宋体" w:hint="eastAsia"/>
+          <w:sz w:val="24"/>
+          <w:szCs w:val="24"/>
+        </w:rPr>
+      </w:pPr>
+      <w:r>
+        <w:rPr>
+          <w:rFonts w:ascii="宋体" w:eastAsia="宋体" w:hAnsi="宋体" w:hint="eastAsia"/>
+          <w:sz w:val="24"/>
+          <w:szCs w:val="24"/>
+        </w:rPr>
+        <w:t>配置链接器-输入-附加依赖项（</w:t>
+      </w:r>
+      <w:r>
+        <w:rPr>
+          <w:rFonts w:ascii="宋体" w:eastAsia="宋体" w:hAnsi="宋体"/>
+          <w:sz w:val="24"/>
+          <w:szCs w:val="24"/>
+        </w:rPr>
+        <w:t>opencv_world420d.lib</w:t>
+      </w:r>
+      <w:r>
+        <w:rPr>
+          <w:rFonts w:ascii="宋体" w:eastAsia="宋体" w:hAnsi="宋体" w:hint="eastAsia"/>
+          <w:sz w:val="24"/>
+          <w:szCs w:val="24"/>
+        </w:rPr>
+        <w:t>）d为debug缩写</w:t>
+      </w:r>
+    </w:p>
+    <w:p>
+      <w:pPr>
+        <w:pStyle w:val="a7"/>
+        <w:numPr>
+          <w:ilvl w:val="0"/>
+          <w:numId w:val="3"/>
+        </w:numPr>
+        <w:ind w:firstLineChars="0"/>
+        <w:rPr>
+          <w:rFonts w:ascii="宋体" w:eastAsia="宋体" w:hAnsi="宋体"/>
+          <w:sz w:val="24"/>
+          <w:szCs w:val="24"/>
+        </w:rPr>
+      </w:pPr>
+      <w:proofErr w:type="spellStart"/>
+      <w:r>
+        <w:rPr>
+          <w:rFonts w:ascii="宋体" w:eastAsia="宋体" w:hAnsi="宋体" w:hint="eastAsia"/>
+          <w:sz w:val="24"/>
+          <w:szCs w:val="24"/>
+        </w:rPr>
+        <w:t>cmake</w:t>
+      </w:r>
+      <w:proofErr w:type="spellEnd"/>
+      <w:r>
+        <w:rPr>
+          <w:rFonts w:ascii="宋体" w:eastAsia="宋体" w:hAnsi="宋体" w:hint="eastAsia"/>
+          <w:sz w:val="24"/>
+          <w:szCs w:val="24"/>
+        </w:rPr>
+        <w:t>安装时指定存放路径问题：</w:t>
       </w:r>
     </w:p>
     <w:p>
@@ -1457,7 +2069,7 @@
           <w:szCs w:val="24"/>
         </w:rPr>
       </w:pPr>
-      <w:hyperlink r:id="rId8" w:history="1">
+      <w:hyperlink r:id="rId9" w:history="1">
         <w:r>
           <w:rPr>
             <w:rStyle w:val="a8"/>
@@ -1497,17 +2109,18 @@
         <w:pStyle w:val="a7"/>
         <w:ind w:left="780" w:firstLineChars="0" w:firstLine="0"/>
         <w:rPr>
-          <w:rFonts w:ascii="宋体" w:eastAsia="宋体" w:hAnsi="宋体"/>
-          <w:sz w:val="24"/>
-          <w:szCs w:val="24"/>
-        </w:rPr>
-      </w:pPr>
-      <w:r>
-        <w:rPr>
-          <w:rFonts w:ascii="宋体" w:eastAsia="宋体" w:hAnsi="宋体"/>
-          <w:sz w:val="24"/>
-          <w:szCs w:val="24"/>
-        </w:rPr>
+          <w:rFonts w:ascii="宋体" w:eastAsia="宋体" w:hAnsi="宋体" w:hint="eastAsia"/>
+          <w:sz w:val="24"/>
+          <w:szCs w:val="24"/>
+        </w:rPr>
+      </w:pPr>
+      <w:r>
+        <w:rPr>
+          <w:rFonts w:ascii="宋体" w:eastAsia="宋体" w:hAnsi="宋体"/>
+          <w:sz w:val="24"/>
+          <w:szCs w:val="24"/>
+        </w:rPr>
+        <w:lastRenderedPageBreak/>
         <w:t>C:\Users\yiluzhang\Documents\Visual Studio 2015\Projects</w:t>
       </w:r>
     </w:p>
@@ -1664,7 +2277,7 @@
         <w:pStyle w:val="a7"/>
         <w:ind w:left="420" w:firstLineChars="0" w:firstLine="0"/>
         <w:rPr>
-          <w:rFonts w:ascii="宋体" w:eastAsia="宋体" w:hAnsi="宋体"/>
+          <w:rFonts w:ascii="宋体" w:eastAsia="宋体" w:hAnsi="宋体" w:hint="eastAsia"/>
           <w:sz w:val="24"/>
           <w:szCs w:val="24"/>
         </w:rPr>
@@ -1683,19 +2296,30 @@
           <w:sz w:val="24"/>
           <w:szCs w:val="24"/>
         </w:rPr>
-        <w:t>://</w:t>
+        <w:t>:</w:t>
+      </w:r>
+      <w:r>
+        <w:rPr>
+          <w:rFonts w:ascii="宋体" w:eastAsia="宋体" w:hAnsi="宋体"/>
+          <w:sz w:val="24"/>
+          <w:szCs w:val="24"/>
+        </w:rPr>
+        <w:t>//</w:t>
       </w:r>
       <w:r>
         <w:t xml:space="preserve"> </w:t>
       </w:r>
-      <w:r>
-        <w:rPr>
-          <w:rFonts w:ascii="宋体" w:eastAsia="宋体" w:hAnsi="宋体"/>
-          <w:sz w:val="24"/>
-          <w:szCs w:val="24"/>
-        </w:rPr>
-        <w:t>www.informit.com/title/0321714113</w:t>
-      </w:r>
+      <w:hyperlink r:id="rId10" w:history="1">
+        <w:r>
+          <w:rPr>
+            <w:rStyle w:val="a8"/>
+            <w:rFonts w:ascii="宋体" w:eastAsia="宋体" w:hAnsi="宋体"/>
+            <w:sz w:val="24"/>
+            <w:szCs w:val="24"/>
+          </w:rPr>
+          <w:t>www.informit.com/title/0321714113</w:t>
+        </w:r>
+      </w:hyperlink>
     </w:p>
     <w:p>
       <w:pPr>
@@ -1817,7 +2441,25 @@
           <w:sz w:val="24"/>
           <w:szCs w:val="24"/>
         </w:rPr>
-        <w:t>/usr/include/eigen3/Eigen/Core</w:t>
+        <w:t>/</w:t>
+      </w:r>
+      <w:proofErr w:type="spellStart"/>
+      <w:r>
+        <w:rPr>
+          <w:rFonts w:ascii="宋体" w:eastAsia="宋体" w:hAnsi="宋体"/>
+          <w:sz w:val="24"/>
+          <w:szCs w:val="24"/>
+        </w:rPr>
+        <w:t>usr</w:t>
+      </w:r>
+      <w:proofErr w:type="spellEnd"/>
+      <w:r>
+        <w:rPr>
+          <w:rFonts w:ascii="宋体" w:eastAsia="宋体" w:hAnsi="宋体"/>
+          <w:sz w:val="24"/>
+          <w:szCs w:val="24"/>
+        </w:rPr>
+        <w:t>/include/eigen3/Eigen/Core</w:t>
       </w:r>
     </w:p>
     <w:p>
@@ -1900,7 +2542,7 @@
 </file>
 
 <file path=word/endnotes.xml><?xml version="1.0" encoding="utf-8"?>
-<w:endnotes xmlns:wpc="http://schemas.microsoft.com/office/word/2010/wordprocessingCanvas" xmlns:cx="http://schemas.microsoft.com/office/drawing/2014/chartex" xmlns:cx1="http://schemas.microsoft.com/office/drawing/2015/9/8/chartex" xmlns:mc="http://schemas.openxmlformats.org/markup-compatibility/2006" xmlns:o="urn:schemas-microsoft-com:office:office" xmlns:r="http://schemas.openxmlformats.org/officeDocument/2006/relationships" xmlns:m="http://schemas.openxmlformats.org/officeDocument/2006/math" xmlns:v="urn:schemas-microsoft-com:vml" xmlns:wp14="http://schemas.microsoft.com/office/word/2010/wordprocessingDrawing" xmlns:wp="http://schemas.openxmlformats.org/drawingml/2006/wordprocessingDrawing" xmlns:w10="urn:schemas-microsoft-com:office:word" xmlns:w="http://schemas.openxmlformats.org/wordprocessingml/2006/main" xmlns:w14="http://schemas.microsoft.com/office/word/2010/wordml" xmlns:w15="http://schemas.microsoft.com/office/word/2012/wordml" xmlns:w16se="http://schemas.microsoft.com/office/word/2015/wordml/symex" xmlns:wpg="http://schemas.microsoft.com/office/word/2010/wordprocessingGroup" xmlns:wpi="http://schemas.microsoft.com/office/word/2010/wordprocessingInk" xmlns:wne="http://schemas.microsoft.com/office/word/2006/wordml" xmlns:wps="http://schemas.microsoft.com/office/word/2010/wordprocessingShape" mc:Ignorable="w14 w15 w16se wp14">
+<w:endnotes xmlns:wpc="http://schemas.microsoft.com/office/word/2010/wordprocessingCanvas" xmlns:cx="http://schemas.microsoft.com/office/drawing/2014/chartex" xmlns:cx1="http://schemas.microsoft.com/office/drawing/2015/9/8/chartex" xmlns:cx2="http://schemas.microsoft.com/office/drawing/2015/10/21/chartex" xmlns:cx3="http://schemas.microsoft.com/office/drawing/2016/5/9/chartex" xmlns:cx4="http://schemas.microsoft.com/office/drawing/2016/5/10/chartex" xmlns:cx5="http://schemas.microsoft.com/office/drawing/2016/5/11/chartex" xmlns:cx6="http://schemas.microsoft.com/office/drawing/2016/5/12/chartex" xmlns:cx7="http://schemas.microsoft.com/office/drawing/2016/5/13/chartex" xmlns:cx8="http://schemas.microsoft.com/office/drawing/2016/5/14/chartex" xmlns:mc="http://schemas.openxmlformats.org/markup-compatibility/2006" xmlns:aink="http://schemas.microsoft.com/office/drawing/2016/ink" xmlns:am3d="http://schemas.microsoft.com/office/drawing/2017/model3d" xmlns:o="urn:schemas-microsoft-com:office:office" xmlns:r="http://schemas.openxmlformats.org/officeDocument/2006/relationships" xmlns:m="http://schemas.openxmlformats.org/officeDocument/2006/math" xmlns:v="urn:schemas-microsoft-com:vml" xmlns:wp14="http://schemas.microsoft.com/office/word/2010/wordprocessingDrawing" xmlns:wp="http://schemas.openxmlformats.org/drawingml/2006/wordprocessingDrawing" xmlns:w10="urn:schemas-microsoft-com:office:word" xmlns:w="http://schemas.openxmlformats.org/wordprocessingml/2006/main" xmlns:w14="http://schemas.microsoft.com/office/word/2010/wordml" xmlns:w15="http://schemas.microsoft.com/office/word/2012/wordml" xmlns:w16cid="http://schemas.microsoft.com/office/word/2016/wordml/cid" xmlns:w16se="http://schemas.microsoft.com/office/word/2015/wordml/symex" xmlns:wpg="http://schemas.microsoft.com/office/word/2010/wordprocessingGroup" xmlns:wpi="http://schemas.microsoft.com/office/word/2010/wordprocessingInk" xmlns:wne="http://schemas.microsoft.com/office/word/2006/wordml" xmlns:wps="http://schemas.microsoft.com/office/word/2010/wordprocessingShape" mc:Ignorable="w14 w15 w16se w16cid wp14">
   <w:endnote w:type="separator" w:id="-1">
     <w:p>
       <w:r>
@@ -1919,7 +2561,7 @@
 </file>
 
 <file path=word/footnotes.xml><?xml version="1.0" encoding="utf-8"?>
-<w:footnotes xmlns:wpc="http://schemas.microsoft.com/office/word/2010/wordprocessingCanvas" xmlns:cx="http://schemas.microsoft.com/office/drawing/2014/chartex" xmlns:cx1="http://schemas.microsoft.com/office/drawing/2015/9/8/chartex" xmlns:mc="http://schemas.openxmlformats.org/markup-compatibility/2006" xmlns:o="urn:schemas-microsoft-com:office:office" xmlns:r="http://schemas.openxmlformats.org/officeDocument/2006/relationships" xmlns:m="http://schemas.openxmlformats.org/officeDocument/2006/math" xmlns:v="urn:schemas-microsoft-com:vml" xmlns:wp14="http://schemas.microsoft.com/office/word/2010/wordprocessingDrawing" xmlns:wp="http://schemas.openxmlformats.org/drawingml/2006/wordprocessingDrawing" xmlns:w10="urn:schemas-microsoft-com:office:word" xmlns:w="http://schemas.openxmlformats.org/wordprocessingml/2006/main" xmlns:w14="http://schemas.microsoft.com/office/word/2010/wordml" xmlns:w15="http://schemas.microsoft.com/office/word/2012/wordml" xmlns:w16se="http://schemas.microsoft.com/office/word/2015/wordml/symex" xmlns:wpg="http://schemas.microsoft.com/office/word/2010/wordprocessingGroup" xmlns:wpi="http://schemas.microsoft.com/office/word/2010/wordprocessingInk" xmlns:wne="http://schemas.microsoft.com/office/word/2006/wordml" xmlns:wps="http://schemas.microsoft.com/office/word/2010/wordprocessingShape" mc:Ignorable="w14 w15 w16se wp14">
+<w:footnotes xmlns:wpc="http://schemas.microsoft.com/office/word/2010/wordprocessingCanvas" xmlns:cx="http://schemas.microsoft.com/office/drawing/2014/chartex" xmlns:cx1="http://schemas.microsoft.com/office/drawing/2015/9/8/chartex" xmlns:cx2="http://schemas.microsoft.com/office/drawing/2015/10/21/chartex" xmlns:cx3="http://schemas.microsoft.com/office/drawing/2016/5/9/chartex" xmlns:cx4="http://schemas.microsoft.com/office/drawing/2016/5/10/chartex" xmlns:cx5="http://schemas.microsoft.com/office/drawing/2016/5/11/chartex" xmlns:cx6="http://schemas.microsoft.com/office/drawing/2016/5/12/chartex" xmlns:cx7="http://schemas.microsoft.com/office/drawing/2016/5/13/chartex" xmlns:cx8="http://schemas.microsoft.com/office/drawing/2016/5/14/chartex" xmlns:mc="http://schemas.openxmlformats.org/markup-compatibility/2006" xmlns:aink="http://schemas.microsoft.com/office/drawing/2016/ink" xmlns:am3d="http://schemas.microsoft.com/office/drawing/2017/model3d" xmlns:o="urn:schemas-microsoft-com:office:office" xmlns:r="http://schemas.openxmlformats.org/officeDocument/2006/relationships" xmlns:m="http://schemas.openxmlformats.org/officeDocument/2006/math" xmlns:v="urn:schemas-microsoft-com:vml" xmlns:wp14="http://schemas.microsoft.com/office/word/2010/wordprocessingDrawing" xmlns:wp="http://schemas.openxmlformats.org/drawingml/2006/wordprocessingDrawing" xmlns:w10="urn:schemas-microsoft-com:office:word" xmlns:w="http://schemas.openxmlformats.org/wordprocessingml/2006/main" xmlns:w14="http://schemas.microsoft.com/office/word/2010/wordml" xmlns:w15="http://schemas.microsoft.com/office/word/2012/wordml" xmlns:w16cid="http://schemas.microsoft.com/office/word/2016/wordml/cid" xmlns:w16se="http://schemas.microsoft.com/office/word/2015/wordml/symex" xmlns:wpg="http://schemas.microsoft.com/office/word/2010/wordprocessingGroup" xmlns:wpi="http://schemas.microsoft.com/office/word/2010/wordprocessingInk" xmlns:wne="http://schemas.microsoft.com/office/word/2006/wordml" xmlns:wps="http://schemas.microsoft.com/office/word/2010/wordprocessingShape" mc:Ignorable="w14 w15 w16se w16cid wp14">
   <w:footnote w:type="separator" w:id="-1">
     <w:p>
       <w:r>
@@ -1938,7 +2580,7 @@
 </file>
 
 <file path=word/numbering.xml><?xml version="1.0" encoding="utf-8"?>
-<w:numbering xmlns:wpc="http://schemas.microsoft.com/office/word/2010/wordprocessingCanvas" xmlns:cx="http://schemas.microsoft.com/office/drawing/2014/chartex" xmlns:cx1="http://schemas.microsoft.com/office/drawing/2015/9/8/chartex" xmlns:mc="http://schemas.openxmlformats.org/markup-compatibility/2006" xmlns:o="urn:schemas-microsoft-com:office:office" xmlns:r="http://schemas.openxmlformats.org/officeDocument/2006/relationships" xmlns:m="http://schemas.openxmlformats.org/officeDocument/2006/math" xmlns:v="urn:schemas-microsoft-com:vml" xmlns:wp14="http://schemas.microsoft.com/office/word/2010/wordprocessingDrawing" xmlns:wp="http://schemas.openxmlformats.org/drawingml/2006/wordprocessingDrawing" xmlns:w10="urn:schemas-microsoft-com:office:word" xmlns:w="http://schemas.openxmlformats.org/wordprocessingml/2006/main" xmlns:w14="http://schemas.microsoft.com/office/word/2010/wordml" xmlns:w15="http://schemas.microsoft.com/office/word/2012/wordml" xmlns:w16se="http://schemas.microsoft.com/office/word/2015/wordml/symex" xmlns:wpg="http://schemas.microsoft.com/office/word/2010/wordprocessingGroup" xmlns:wpi="http://schemas.microsoft.com/office/word/2010/wordprocessingInk" xmlns:wne="http://schemas.microsoft.com/office/word/2006/wordml" xmlns:wps="http://schemas.microsoft.com/office/word/2010/wordprocessingShape" mc:Ignorable="w14 w15 w16se wp14">
+<w:numbering xmlns:wpc="http://schemas.microsoft.com/office/word/2010/wordprocessingCanvas" xmlns:cx="http://schemas.microsoft.com/office/drawing/2014/chartex" xmlns:cx1="http://schemas.microsoft.com/office/drawing/2015/9/8/chartex" xmlns:cx2="http://schemas.microsoft.com/office/drawing/2015/10/21/chartex" xmlns:cx3="http://schemas.microsoft.com/office/drawing/2016/5/9/chartex" xmlns:cx4="http://schemas.microsoft.com/office/drawing/2016/5/10/chartex" xmlns:cx5="http://schemas.microsoft.com/office/drawing/2016/5/11/chartex" xmlns:cx6="http://schemas.microsoft.com/office/drawing/2016/5/12/chartex" xmlns:cx7="http://schemas.microsoft.com/office/drawing/2016/5/13/chartex" xmlns:cx8="http://schemas.microsoft.com/office/drawing/2016/5/14/chartex" xmlns:mc="http://schemas.openxmlformats.org/markup-compatibility/2006" xmlns:aink="http://schemas.microsoft.com/office/drawing/2016/ink" xmlns:am3d="http://schemas.microsoft.com/office/drawing/2017/model3d" xmlns:o="urn:schemas-microsoft-com:office:office" xmlns:r="http://schemas.openxmlformats.org/officeDocument/2006/relationships" xmlns:m="http://schemas.openxmlformats.org/officeDocument/2006/math" xmlns:v="urn:schemas-microsoft-com:vml" xmlns:wp14="http://schemas.microsoft.com/office/word/2010/wordprocessingDrawing" xmlns:wp="http://schemas.openxmlformats.org/drawingml/2006/wordprocessingDrawing" xmlns:w10="urn:schemas-microsoft-com:office:word" xmlns:w="http://schemas.openxmlformats.org/wordprocessingml/2006/main" xmlns:w14="http://schemas.microsoft.com/office/word/2010/wordml" xmlns:w15="http://schemas.microsoft.com/office/word/2012/wordml" xmlns:w16cid="http://schemas.microsoft.com/office/word/2016/wordml/cid" xmlns:w16se="http://schemas.microsoft.com/office/word/2015/wordml/symex" xmlns:wpg="http://schemas.microsoft.com/office/word/2010/wordprocessingGroup" xmlns:wpi="http://schemas.microsoft.com/office/word/2010/wordprocessingInk" xmlns:wne="http://schemas.microsoft.com/office/word/2006/wordml" xmlns:wps="http://schemas.microsoft.com/office/word/2010/wordprocessingShape" mc:Ignorable="w14 w15 w16se w16cid wp14">
   <w:abstractNum w:abstractNumId="0" w15:restartNumberingAfterBreak="0">
     <w:nsid w:val="03C97005"/>
     <w:multiLevelType w:val="hybridMultilevel"/>
@@ -2400,6 +3042,92 @@
     </w:lvl>
   </w:abstractNum>
   <w:abstractNum w:abstractNumId="5" w15:restartNumberingAfterBreak="0">
+    <w:nsid w:val="5B964C83"/>
+    <w:multiLevelType w:val="hybridMultilevel"/>
+    <w:tmpl w:val="EFD66D0C"/>
+    <w:lvl w:ilvl="0" w:tplc="04090011">
+      <w:start w:val="1"/>
+      <w:numFmt w:val="decimal"/>
+      <w:lvlText w:val="%1)"/>
+      <w:lvlJc w:val="left"/>
+      <w:pPr>
+        <w:ind w:left="840" w:hanging="420"/>
+      </w:pPr>
+    </w:lvl>
+    <w:lvl w:ilvl="1" w:tplc="04090019" w:tentative="1">
+      <w:start w:val="1"/>
+      <w:numFmt w:val="lowerLetter"/>
+      <w:lvlText w:val="%2)"/>
+      <w:lvlJc w:val="left"/>
+      <w:pPr>
+        <w:ind w:left="1260" w:hanging="420"/>
+      </w:pPr>
+    </w:lvl>
+    <w:lvl w:ilvl="2" w:tplc="0409001B" w:tentative="1">
+      <w:start w:val="1"/>
+      <w:numFmt w:val="lowerRoman"/>
+      <w:lvlText w:val="%3."/>
+      <w:lvlJc w:val="right"/>
+      <w:pPr>
+        <w:ind w:left="1680" w:hanging="420"/>
+      </w:pPr>
+    </w:lvl>
+    <w:lvl w:ilvl="3" w:tplc="0409000F" w:tentative="1">
+      <w:start w:val="1"/>
+      <w:numFmt w:val="decimal"/>
+      <w:lvlText w:val="%4."/>
+      <w:lvlJc w:val="left"/>
+      <w:pPr>
+        <w:ind w:left="2100" w:hanging="420"/>
+      </w:pPr>
+    </w:lvl>
+    <w:lvl w:ilvl="4" w:tplc="04090019" w:tentative="1">
+      <w:start w:val="1"/>
+      <w:numFmt w:val="lowerLetter"/>
+      <w:lvlText w:val="%5)"/>
+      <w:lvlJc w:val="left"/>
+      <w:pPr>
+        <w:ind w:left="2520" w:hanging="420"/>
+      </w:pPr>
+    </w:lvl>
+    <w:lvl w:ilvl="5" w:tplc="0409001B" w:tentative="1">
+      <w:start w:val="1"/>
+      <w:numFmt w:val="lowerRoman"/>
+      <w:lvlText w:val="%6."/>
+      <w:lvlJc w:val="right"/>
+      <w:pPr>
+        <w:ind w:left="2940" w:hanging="420"/>
+      </w:pPr>
+    </w:lvl>
+    <w:lvl w:ilvl="6" w:tplc="0409000F" w:tentative="1">
+      <w:start w:val="1"/>
+      <w:numFmt w:val="decimal"/>
+      <w:lvlText w:val="%7."/>
+      <w:lvlJc w:val="left"/>
+      <w:pPr>
+        <w:ind w:left="3360" w:hanging="420"/>
+      </w:pPr>
+    </w:lvl>
+    <w:lvl w:ilvl="7" w:tplc="04090019" w:tentative="1">
+      <w:start w:val="1"/>
+      <w:numFmt w:val="lowerLetter"/>
+      <w:lvlText w:val="%8)"/>
+      <w:lvlJc w:val="left"/>
+      <w:pPr>
+        <w:ind w:left="3780" w:hanging="420"/>
+      </w:pPr>
+    </w:lvl>
+    <w:lvl w:ilvl="8" w:tplc="0409001B" w:tentative="1">
+      <w:start w:val="1"/>
+      <w:numFmt w:val="lowerRoman"/>
+      <w:lvlText w:val="%9."/>
+      <w:lvlJc w:val="right"/>
+      <w:pPr>
+        <w:ind w:left="4200" w:hanging="420"/>
+      </w:pPr>
+    </w:lvl>
+  </w:abstractNum>
+  <w:abstractNum w:abstractNumId="6" w15:restartNumberingAfterBreak="0">
     <w:nsid w:val="6B4C1219"/>
     <w:multiLevelType w:val="hybridMultilevel"/>
     <w:tmpl w:val="B2D87CBC"/>
@@ -2512,7 +3240,7 @@
       </w:rPr>
     </w:lvl>
   </w:abstractNum>
-  <w:abstractNum w:abstractNumId="6" w15:restartNumberingAfterBreak="0">
+  <w:abstractNum w:abstractNumId="7" w15:restartNumberingAfterBreak="0">
     <w:nsid w:val="78726F0B"/>
     <w:multiLevelType w:val="hybridMultilevel"/>
     <w:tmpl w:val="9AECDA3C"/>
@@ -2635,7 +3363,7 @@
     <w:abstractNumId w:val="3"/>
   </w:num>
   <w:num w:numId="4">
-    <w:abstractNumId w:val="5"/>
+    <w:abstractNumId w:val="6"/>
   </w:num>
   <w:num w:numId="5">
     <w:abstractNumId w:val="1"/>
@@ -2644,13 +3372,16 @@
     <w:abstractNumId w:val="4"/>
   </w:num>
   <w:num w:numId="7">
-    <w:abstractNumId w:val="6"/>
+    <w:abstractNumId w:val="7"/>
+  </w:num>
+  <w:num w:numId="8">
+    <w:abstractNumId w:val="5"/>
   </w:num>
 </w:numbering>
 </file>
 
 <file path=word/styles.xml><?xml version="1.0" encoding="utf-8"?>
-<w:styles xmlns:mc="http://schemas.openxmlformats.org/markup-compatibility/2006" xmlns:r="http://schemas.openxmlformats.org/officeDocument/2006/relationships" xmlns:w="http://schemas.openxmlformats.org/wordprocessingml/2006/main" xmlns:w14="http://schemas.microsoft.com/office/word/2010/wordml" xmlns:w15="http://schemas.microsoft.com/office/word/2012/wordml" xmlns:w16se="http://schemas.microsoft.com/office/word/2015/wordml/symex" mc:Ignorable="w14 w15 w16se">
+<w:styles xmlns:mc="http://schemas.openxmlformats.org/markup-compatibility/2006" xmlns:r="http://schemas.openxmlformats.org/officeDocument/2006/relationships" xmlns:w="http://schemas.openxmlformats.org/wordprocessingml/2006/main" xmlns:w14="http://schemas.microsoft.com/office/word/2010/wordml" xmlns:w15="http://schemas.microsoft.com/office/word/2012/wordml" xmlns:w16cid="http://schemas.microsoft.com/office/word/2016/wordml/cid" xmlns:w16se="http://schemas.microsoft.com/office/word/2015/wordml/symex" mc:Ignorable="w14 w15 w16se w16cid">
   <w:docDefaults>
     <w:rPrDefault>
       <w:rPr>
@@ -2663,7 +3394,7 @@
     </w:rPrDefault>
     <w:pPrDefault/>
   </w:docDefaults>
-  <w:latentStyles w:defLockedState="0" w:defUIPriority="99" w:defSemiHidden="0" w:defUnhideWhenUsed="0" w:defQFormat="0" w:count="371">
+  <w:latentStyles w:defLockedState="0" w:defUIPriority="99" w:defSemiHidden="0" w:defUnhideWhenUsed="0" w:defQFormat="0" w:count="376">
     <w:lsdException w:name="Normal" w:uiPriority="0" w:qFormat="1"/>
     <w:lsdException w:name="heading 1" w:uiPriority="9" w:qFormat="1"/>
     <w:lsdException w:name="heading 2" w:semiHidden="1" w:uiPriority="9" w:unhideWhenUsed="1" w:qFormat="1"/>
@@ -2769,7 +3500,6 @@
     <w:lsdException w:name="HTML Sample" w:semiHidden="1" w:unhideWhenUsed="1"/>
     <w:lsdException w:name="HTML Typewriter" w:semiHidden="1" w:unhideWhenUsed="1"/>
     <w:lsdException w:name="HTML Variable" w:semiHidden="1" w:unhideWhenUsed="1"/>
-    <w:lsdException w:name="Normal Table" w:semiHidden="1" w:unhideWhenUsed="1"/>
     <w:lsdException w:name="annotation subject" w:semiHidden="1" w:unhideWhenUsed="1"/>
     <w:lsdException w:name="No List" w:semiHidden="1" w:unhideWhenUsed="1"/>
     <w:lsdException w:name="Outline List 1" w:semiHidden="1" w:unhideWhenUsed="1"/>
@@ -2812,11 +3542,8 @@
     <w:lsdException w:name="Table Contemporary" w:semiHidden="1" w:unhideWhenUsed="1"/>
     <w:lsdException w:name="Table Elegant" w:semiHidden="1" w:unhideWhenUsed="1"/>
     <w:lsdException w:name="Table Professional" w:semiHidden="1" w:unhideWhenUsed="1"/>
-    <w:lsdException w:name="Table Subtle 1" w:semiHidden="1" w:unhideWhenUsed="1"/>
     <w:lsdException w:name="Table Subtle 2" w:semiHidden="1" w:unhideWhenUsed="1"/>
     <w:lsdException w:name="Table Web 1" w:semiHidden="1" w:unhideWhenUsed="1"/>
-    <w:lsdException w:name="Table Web 2" w:semiHidden="1" w:unhideWhenUsed="1"/>
-    <w:lsdException w:name="Table Web 3" w:semiHidden="1" w:unhideWhenUsed="1"/>
     <w:lsdException w:name="Balloon Text" w:semiHidden="1" w:unhideWhenUsed="1"/>
     <w:lsdException w:name="Table Grid" w:uiPriority="39"/>
     <w:lsdException w:name="Table Theme" w:semiHidden="1" w:unhideWhenUsed="1"/>
@@ -3035,6 +3762,11 @@
     <w:lsdException w:name="List Table 5 Dark Accent 6" w:uiPriority="50"/>
     <w:lsdException w:name="List Table 6 Colorful Accent 6" w:uiPriority="51"/>
     <w:lsdException w:name="List Table 7 Colorful Accent 6" w:uiPriority="52"/>
+    <w:lsdException w:name="Mention" w:semiHidden="1" w:unhideWhenUsed="1"/>
+    <w:lsdException w:name="Smart Hyperlink" w:semiHidden="1" w:unhideWhenUsed="1"/>
+    <w:lsdException w:name="Hashtag" w:semiHidden="1" w:unhideWhenUsed="1"/>
+    <w:lsdException w:name="Unresolved Mention" w:semiHidden="1" w:unhideWhenUsed="1"/>
+    <w:lsdException w:name="Smart Link" w:semiHidden="1" w:unhideWhenUsed="1"/>
   </w:latentStyles>
   <w:style w:type="paragraph" w:default="1" w:styleId="a">
     <w:name w:val="Normal"/>
@@ -3156,6 +3888,18 @@
     <w:rPr>
       <w:color w:val="0563C1" w:themeColor="hyperlink"/>
       <w:u w:val="single"/>
+    </w:rPr>
+  </w:style>
+  <w:style w:type="character" w:styleId="a9">
+    <w:name w:val="Unresolved Mention"/>
+    <w:basedOn w:val="a0"/>
+    <w:uiPriority w:val="99"/>
+    <w:semiHidden/>
+    <w:unhideWhenUsed/>
+    <w:rsid w:val="0018364F"/>
+    <w:rPr>
+      <w:color w:val="605E5C"/>
+      <w:shd w:val="clear" w:color="auto" w:fill="E1DFDD"/>
     </w:rPr>
   </w:style>
 </w:styles>

</xml_diff>